<commit_message>
Adds fix to make property not required.
</commit_message>
<xml_diff>
--- a/documentation/Ant4CF Documentation.docx
+++ b/documentation/Ant4CF Documentation.docx
@@ -1120,7 +1120,7 @@
             <w:rPr>
               <w:noProof/>
             </w:rPr>
-            <w:t>14</w:t>
+            <w:t>13</w:t>
           </w:r>
           <w:r>
             <w:rPr>
@@ -1183,7 +1183,7 @@
             <w:rPr>
               <w:noProof/>
             </w:rPr>
-            <w:t>14</w:t>
+            <w:t>13</w:t>
           </w:r>
           <w:r>
             <w:rPr>
@@ -1245,7 +1245,7 @@
             <w:rPr>
               <w:noProof/>
             </w:rPr>
-            <w:t>14</w:t>
+            <w:t>13</w:t>
           </w:r>
           <w:r>
             <w:rPr>
@@ -1307,7 +1307,7 @@
             <w:rPr>
               <w:noProof/>
             </w:rPr>
-            <w:t>14</w:t>
+            <w:t>13</w:t>
           </w:r>
           <w:r>
             <w:rPr>
@@ -1369,7 +1369,7 @@
             <w:rPr>
               <w:noProof/>
             </w:rPr>
-            <w:t>14</w:t>
+            <w:t>13</w:t>
           </w:r>
           <w:r>
             <w:rPr>
@@ -1526,7 +1526,16 @@
     <w:p/>
     <w:p>
       <w:r>
-        <w:t xml:space="preserve">Ant4CF depends on the Ant executable.  Because of this, Ant must be installed on each server that Ant4CF is used to deploy to.   You can install this wherever you want.  Once it’s installed be sure that you can run Ant from the command line.  </w:t>
+        <w:t xml:space="preserve">Ant4CF depends on the Ant executable.  Because of this, Ant must be installed on each server that Ant4CF is used to deploy to.   You can install this wherever you want.  </w:t>
+      </w:r>
+      <w:r>
+        <w:rPr>
+          <w:b/>
+        </w:rPr>
+        <w:t>Once it’s installed be sure that you can run Ant from the command line.</w:t>
+      </w:r>
+      <w:r>
+        <w:t xml:space="preserve">  </w:t>
       </w:r>
     </w:p>
     <w:p/>
@@ -1595,14 +1604,12 @@
     </w:p>
     <w:p/>
     <w:p>
-      <w:proofErr w:type="gramStart"/>
       <w:r>
         <w:rPr>
           <w:b/>
         </w:rPr>
         <w:t>remoteant</w:t>
       </w:r>
-      <w:proofErr w:type="gramEnd"/>
       <w:r>
         <w:t xml:space="preserve"> – The remoteant task is used to execute a target within a local Ant build xml file on a remote server </w:t>
       </w:r>
@@ -1615,14 +1622,12 @@
     </w:p>
     <w:p/>
     <w:p>
-      <w:proofErr w:type="gramStart"/>
       <w:r>
         <w:rPr>
           <w:b/>
         </w:rPr>
         <w:t>service</w:t>
       </w:r>
-      <w:proofErr w:type="gramEnd"/>
       <w:r>
         <w:t xml:space="preserve"> – This is used to execute CFML code from a remotely-exposed server which is exposed by Ant4CF.  You can easily write and use your own services, but Ant4CF comes with proxies for the complete Admin API for ColdFusion 8.0.1 and scripts to generate these services for other versions of ColdFusion.</w:t>
       </w:r>
@@ -1848,19 +1853,8 @@
           <w:sz w:val="20"/>
           <w:szCs w:val="26"/>
         </w:rPr>
-        <w:t>&lt;</w:t>
-      </w:r>
-      <w:proofErr w:type="gramStart"/>
-      <w:r>
-        <w:rPr>
-          <w:rFonts w:ascii="Monaco" w:hAnsi="Monaco" w:cs="Monaco"/>
-          <w:color w:val="000080"/>
-          <w:sz w:val="20"/>
-          <w:szCs w:val="26"/>
-        </w:rPr>
-        <w:t>project</w:t>
-      </w:r>
-      <w:proofErr w:type="gramEnd"/>
+        <w:t>&lt;project</w:t>
+      </w:r>
       <w:r>
         <w:rPr>
           <w:rFonts w:ascii="Monaco" w:hAnsi="Monaco" w:cs="Monaco"/>
@@ -1975,19 +1969,8 @@
           <w:sz w:val="20"/>
           <w:szCs w:val="26"/>
         </w:rPr>
-        <w:t>&lt;</w:t>
-      </w:r>
-      <w:proofErr w:type="gramStart"/>
-      <w:r>
-        <w:rPr>
-          <w:rFonts w:ascii="Monaco" w:hAnsi="Monaco" w:cs="Monaco"/>
-          <w:color w:val="000080"/>
-          <w:sz w:val="20"/>
-          <w:szCs w:val="26"/>
-        </w:rPr>
-        <w:t>target</w:t>
-      </w:r>
-      <w:proofErr w:type="gramEnd"/>
+        <w:t>&lt;target</w:t>
+      </w:r>
       <w:r>
         <w:rPr>
           <w:rFonts w:ascii="Monaco" w:hAnsi="Monaco" w:cs="Monaco"/>
@@ -2058,19 +2041,8 @@
           <w:sz w:val="20"/>
           <w:szCs w:val="26"/>
         </w:rPr>
-        <w:t>&lt;</w:t>
-      </w:r>
-      <w:proofErr w:type="gramStart"/>
-      <w:r>
-        <w:rPr>
-          <w:rFonts w:ascii="Monaco" w:hAnsi="Monaco" w:cs="Monaco"/>
-          <w:color w:val="000080"/>
-          <w:sz w:val="20"/>
-          <w:szCs w:val="26"/>
-        </w:rPr>
-        <w:t>input</w:t>
-      </w:r>
-      <w:proofErr w:type="gramEnd"/>
+        <w:t>&lt;input</w:t>
+      </w:r>
       <w:r>
         <w:rPr>
           <w:rFonts w:ascii="Monaco" w:hAnsi="Monaco" w:cs="Monaco"/>
@@ -2178,19 +2150,8 @@
           <w:sz w:val="20"/>
           <w:szCs w:val="26"/>
         </w:rPr>
-        <w:t>&lt;</w:t>
-      </w:r>
-      <w:proofErr w:type="gramStart"/>
-      <w:r>
-        <w:rPr>
-          <w:rFonts w:ascii="Monaco" w:hAnsi="Monaco" w:cs="Monaco"/>
-          <w:color w:val="000080"/>
-          <w:sz w:val="20"/>
-          <w:szCs w:val="26"/>
-        </w:rPr>
-        <w:t>input</w:t>
-      </w:r>
-      <w:proofErr w:type="gramEnd"/>
+        <w:t>&lt;input</w:t>
+      </w:r>
       <w:r>
         <w:rPr>
           <w:rFonts w:ascii="Monaco" w:hAnsi="Monaco" w:cs="Monaco"/>
@@ -2335,19 +2296,8 @@
           <w:sz w:val="20"/>
           <w:szCs w:val="26"/>
         </w:rPr>
-        <w:t>&lt;</w:t>
-      </w:r>
-      <w:proofErr w:type="gramStart"/>
-      <w:r>
-        <w:rPr>
-          <w:rFonts w:ascii="Monaco" w:hAnsi="Monaco" w:cs="Monaco"/>
-          <w:color w:val="000080"/>
-          <w:sz w:val="20"/>
-          <w:szCs w:val="26"/>
-        </w:rPr>
-        <w:t>input</w:t>
-      </w:r>
-      <w:proofErr w:type="gramEnd"/>
+        <w:t>&lt;input</w:t>
+      </w:r>
       <w:r>
         <w:rPr>
           <w:rFonts w:ascii="Monaco" w:hAnsi="Monaco" w:cs="Monaco"/>
@@ -2456,19 +2406,8 @@
           <w:sz w:val="20"/>
           <w:szCs w:val="26"/>
         </w:rPr>
-        <w:t>&lt;</w:t>
-      </w:r>
-      <w:proofErr w:type="gramStart"/>
-      <w:r>
-        <w:rPr>
-          <w:rFonts w:ascii="Monaco" w:hAnsi="Monaco" w:cs="Monaco"/>
-          <w:color w:val="000080"/>
-          <w:sz w:val="20"/>
-          <w:szCs w:val="26"/>
-        </w:rPr>
-        <w:t>input</w:t>
-      </w:r>
-      <w:proofErr w:type="gramEnd"/>
+        <w:t>&lt;input</w:t>
+      </w:r>
       <w:r>
         <w:rPr>
           <w:rFonts w:ascii="Monaco" w:hAnsi="Monaco" w:cs="Monaco"/>
@@ -2575,19 +2514,8 @@
           <w:sz w:val="20"/>
           <w:szCs w:val="26"/>
         </w:rPr>
-        <w:t>&lt;</w:t>
-      </w:r>
-      <w:proofErr w:type="gramStart"/>
-      <w:r>
-        <w:rPr>
-          <w:rFonts w:ascii="Monaco" w:hAnsi="Monaco" w:cs="Monaco"/>
-          <w:color w:val="000080"/>
-          <w:sz w:val="20"/>
-          <w:szCs w:val="26"/>
-        </w:rPr>
-        <w:t>taskdef</w:t>
-      </w:r>
-      <w:proofErr w:type="gramEnd"/>
+        <w:t>&lt;taskdef</w:t>
+      </w:r>
       <w:r>
         <w:rPr>
           <w:rFonts w:ascii="Monaco" w:hAnsi="Monaco" w:cs="Monaco"/>
@@ -2723,19 +2651,8 @@
           <w:sz w:val="20"/>
           <w:szCs w:val="26"/>
         </w:rPr>
-        <w:t>&lt;</w:t>
-      </w:r>
-      <w:proofErr w:type="gramStart"/>
-      <w:r>
-        <w:rPr>
-          <w:rFonts w:ascii="Monaco" w:hAnsi="Monaco" w:cs="Monaco"/>
-          <w:color w:val="000080"/>
-          <w:sz w:val="20"/>
-          <w:szCs w:val="26"/>
-        </w:rPr>
-        <w:t>taskdef</w:t>
-      </w:r>
-      <w:proofErr w:type="gramEnd"/>
+        <w:t>&lt;taskdef</w:t>
+      </w:r>
       <w:r>
         <w:rPr>
           <w:rFonts w:ascii="Monaco" w:hAnsi="Monaco" w:cs="Monaco"/>
@@ -2887,19 +2804,8 @@
           <w:sz w:val="20"/>
           <w:szCs w:val="26"/>
         </w:rPr>
-        <w:t>&lt;</w:t>
-      </w:r>
-      <w:proofErr w:type="gramStart"/>
-      <w:r>
-        <w:rPr>
-          <w:rFonts w:ascii="Monaco" w:hAnsi="Monaco" w:cs="Monaco"/>
-          <w:color w:val="000080"/>
-          <w:sz w:val="20"/>
-          <w:szCs w:val="26"/>
-        </w:rPr>
-        <w:t>configure</w:t>
-      </w:r>
-      <w:proofErr w:type="gramEnd"/>
+        <w:t>&lt;configure</w:t>
+      </w:r>
       <w:r>
         <w:rPr>
           <w:rFonts w:ascii="Monaco" w:hAnsi="Monaco" w:cs="Monaco"/>
@@ -3043,19 +2949,8 @@
           <w:sz w:val="20"/>
           <w:szCs w:val="26"/>
         </w:rPr>
-        <w:t>&lt;</w:t>
-      </w:r>
-      <w:proofErr w:type="gramStart"/>
-      <w:r>
-        <w:rPr>
-          <w:rFonts w:ascii="Monaco" w:hAnsi="Monaco" w:cs="Monaco"/>
-          <w:color w:val="000080"/>
-          <w:sz w:val="20"/>
-          <w:szCs w:val="26"/>
-        </w:rPr>
-        <w:t>remoteant</w:t>
-      </w:r>
-      <w:proofErr w:type="gramEnd"/>
+        <w:t>&lt;remoteant</w:t>
+      </w:r>
       <w:r>
         <w:rPr>
           <w:rFonts w:ascii="Monaco" w:hAnsi="Monaco" w:cs="Monaco"/>
@@ -3334,15 +3229,7 @@
         <w:t xml:space="preserve"> define two Ant4CF tasks: configure and remoteant.</w:t>
       </w:r>
       <w:r>
-        <w:t xml:space="preserve">  This is required or </w:t>
-      </w:r>
-      <w:proofErr w:type="gramStart"/>
-      <w:r>
-        <w:t>the configure</w:t>
-      </w:r>
-      <w:proofErr w:type="gramEnd"/>
-      <w:r>
-        <w:t xml:space="preserve"> and remoteant tasks will not work.  Note that the classpath needs to point the jar file under the antlib directory (or whatever directory you choose to use).  </w:t>
+        <w:t xml:space="preserve">  This is required or the configure and remoteant tasks will not work.  Note that the classpath needs to point the jar file under the antlib directory (or whatever directory you choose to use).  </w:t>
       </w:r>
     </w:p>
     <w:p/>
@@ -3428,19 +3315,8 @@
           <w:sz w:val="20"/>
           <w:szCs w:val="26"/>
         </w:rPr>
-        <w:t>&lt;</w:t>
-      </w:r>
-      <w:proofErr w:type="gramStart"/>
-      <w:r>
-        <w:rPr>
-          <w:rFonts w:ascii="Monaco" w:hAnsi="Monaco" w:cs="Monaco"/>
-          <w:color w:val="000080"/>
-          <w:sz w:val="20"/>
-          <w:szCs w:val="26"/>
-        </w:rPr>
-        <w:t>project</w:t>
-      </w:r>
-      <w:proofErr w:type="gramEnd"/>
+        <w:t>&lt;project</w:t>
+      </w:r>
       <w:r>
         <w:rPr>
           <w:rFonts w:ascii="Monaco" w:hAnsi="Monaco" w:cs="Monaco"/>
@@ -3564,19 +3440,8 @@
           <w:sz w:val="20"/>
           <w:szCs w:val="26"/>
         </w:rPr>
-        <w:t>&lt;</w:t>
-      </w:r>
-      <w:proofErr w:type="gramStart"/>
-      <w:r>
-        <w:rPr>
-          <w:rFonts w:ascii="Monaco" w:hAnsi="Monaco" w:cs="Monaco"/>
-          <w:color w:val="000080"/>
-          <w:sz w:val="20"/>
-          <w:szCs w:val="26"/>
-        </w:rPr>
-        <w:t>target</w:t>
-      </w:r>
-      <w:proofErr w:type="gramEnd"/>
+        <w:t>&lt;target</w:t>
+      </w:r>
       <w:r>
         <w:rPr>
           <w:rFonts w:ascii="Monaco" w:hAnsi="Monaco" w:cs="Monaco"/>
@@ -3634,27 +3499,7 @@
           <w:sz w:val="20"/>
           <w:szCs w:val="26"/>
         </w:rPr>
-        <w:t>&lt;</w:t>
-      </w:r>
-      <w:proofErr w:type="gramStart"/>
-      <w:r>
-        <w:rPr>
-          <w:rFonts w:ascii="Monaco" w:hAnsi="Monaco" w:cs="Monaco"/>
-          <w:color w:val="800000"/>
-          <w:sz w:val="20"/>
-          <w:szCs w:val="26"/>
-        </w:rPr>
-        <w:t>!-</w:t>
-      </w:r>
-      <w:proofErr w:type="gramEnd"/>
-      <w:r>
-        <w:rPr>
-          <w:rFonts w:ascii="Monaco" w:hAnsi="Monaco" w:cs="Monaco"/>
-          <w:color w:val="800000"/>
-          <w:sz w:val="20"/>
-          <w:szCs w:val="26"/>
-        </w:rPr>
-        <w:t>- any  tasks loaded just use classes from the antlib directory (even ant4cf) --&gt;</w:t>
+        <w:t>&lt;!-- any  tasks loaded just use classes from the antlib directory (even ant4cf) --&gt;</w:t>
       </w:r>
     </w:p>
     <w:p>
@@ -3677,19 +3522,8 @@
           <w:sz w:val="20"/>
           <w:szCs w:val="26"/>
         </w:rPr>
-        <w:t>&lt;</w:t>
-      </w:r>
-      <w:proofErr w:type="gramStart"/>
-      <w:r>
-        <w:rPr>
-          <w:rFonts w:ascii="Monaco" w:hAnsi="Monaco" w:cs="Monaco"/>
-          <w:color w:val="000080"/>
-          <w:sz w:val="20"/>
-          <w:szCs w:val="26"/>
-        </w:rPr>
-        <w:t>taskdef</w:t>
-      </w:r>
-      <w:proofErr w:type="gramEnd"/>
+        <w:t>&lt;taskdef</w:t>
+      </w:r>
       <w:r>
         <w:rPr>
           <w:rFonts w:ascii="Monaco" w:hAnsi="Monaco" w:cs="Monaco"/>
@@ -3842,19 +3676,8 @@
           <w:sz w:val="20"/>
           <w:szCs w:val="26"/>
         </w:rPr>
-        <w:t>&lt;</w:t>
-      </w:r>
-      <w:proofErr w:type="gramStart"/>
-      <w:r>
-        <w:rPr>
-          <w:rFonts w:ascii="Monaco" w:hAnsi="Monaco" w:cs="Monaco"/>
-          <w:color w:val="000080"/>
-          <w:sz w:val="20"/>
-          <w:szCs w:val="26"/>
-        </w:rPr>
-        <w:t>taskdef</w:t>
-      </w:r>
-      <w:proofErr w:type="gramEnd"/>
+        <w:t>&lt;taskdef</w:t>
+      </w:r>
       <w:r>
         <w:rPr>
           <w:rFonts w:ascii="Monaco" w:hAnsi="Monaco" w:cs="Monaco"/>
@@ -4007,19 +3830,8 @@
           <w:sz w:val="20"/>
           <w:szCs w:val="26"/>
         </w:rPr>
-        <w:t>&lt;</w:t>
-      </w:r>
-      <w:proofErr w:type="gramStart"/>
-      <w:r>
-        <w:rPr>
-          <w:rFonts w:ascii="Monaco" w:hAnsi="Monaco" w:cs="Monaco"/>
-          <w:color w:val="000080"/>
-          <w:sz w:val="20"/>
-          <w:szCs w:val="26"/>
-        </w:rPr>
-        <w:t>taskdef</w:t>
-      </w:r>
-      <w:proofErr w:type="gramEnd"/>
+        <w:t>&lt;taskdef</w:t>
+      </w:r>
       <w:r>
         <w:rPr>
           <w:rFonts w:ascii="Monaco" w:hAnsi="Monaco" w:cs="Monaco"/>
@@ -4171,19 +3983,8 @@
           <w:sz w:val="20"/>
           <w:szCs w:val="26"/>
         </w:rPr>
-        <w:t>&lt;</w:t>
-      </w:r>
-      <w:proofErr w:type="gramStart"/>
-      <w:r>
-        <w:rPr>
-          <w:rFonts w:ascii="Monaco" w:hAnsi="Monaco" w:cs="Monaco"/>
-          <w:color w:val="000080"/>
-          <w:sz w:val="20"/>
-          <w:szCs w:val="26"/>
-        </w:rPr>
-        <w:t>property</w:t>
-      </w:r>
-      <w:proofErr w:type="gramEnd"/>
+        <w:t>&lt;property</w:t>
+      </w:r>
       <w:r>
         <w:rPr>
           <w:rFonts w:ascii="Monaco" w:hAnsi="Monaco" w:cs="Monaco"/>
@@ -4344,19 +4145,8 @@
           <w:sz w:val="20"/>
           <w:szCs w:val="26"/>
         </w:rPr>
-        <w:t>&lt;</w:t>
-      </w:r>
-      <w:proofErr w:type="gramStart"/>
-      <w:r>
-        <w:rPr>
-          <w:rFonts w:ascii="Monaco" w:hAnsi="Monaco" w:cs="Monaco"/>
-          <w:color w:val="000080"/>
-          <w:sz w:val="20"/>
-          <w:szCs w:val="26"/>
-        </w:rPr>
-        <w:t>configure</w:t>
-      </w:r>
-      <w:proofErr w:type="gramEnd"/>
+        <w:t>&lt;configure</w:t>
+      </w:r>
       <w:r>
         <w:rPr>
           <w:rFonts w:ascii="Monaco" w:hAnsi="Monaco" w:cs="Monaco"/>
@@ -4516,27 +4306,7 @@
           <w:sz w:val="20"/>
           <w:szCs w:val="26"/>
         </w:rPr>
-        <w:t>&lt;</w:t>
-      </w:r>
-      <w:proofErr w:type="gramStart"/>
-      <w:r>
-        <w:rPr>
-          <w:rFonts w:ascii="Monaco" w:hAnsi="Monaco" w:cs="Monaco"/>
-          <w:color w:val="800000"/>
-          <w:sz w:val="20"/>
-          <w:szCs w:val="26"/>
-        </w:rPr>
-        <w:t>!-</w:t>
-      </w:r>
-      <w:proofErr w:type="gramEnd"/>
-      <w:r>
-        <w:rPr>
-          <w:rFonts w:ascii="Monaco" w:hAnsi="Monaco" w:cs="Monaco"/>
-          <w:color w:val="800000"/>
-          <w:sz w:val="20"/>
-          <w:szCs w:val="26"/>
-        </w:rPr>
-        <w:t>- get the app --&gt;</w:t>
+        <w:t>&lt;!-- get the app --&gt;</w:t>
       </w:r>
     </w:p>
     <w:p>
@@ -4576,19 +4346,8 @@
           <w:sz w:val="20"/>
           <w:szCs w:val="26"/>
         </w:rPr>
-        <w:t>&lt;</w:t>
-      </w:r>
-      <w:proofErr w:type="gramStart"/>
-      <w:r>
-        <w:rPr>
-          <w:rFonts w:ascii="Monaco" w:hAnsi="Monaco" w:cs="Monaco"/>
-          <w:color w:val="000080"/>
-          <w:sz w:val="20"/>
-          <w:szCs w:val="26"/>
-        </w:rPr>
-        <w:t>echo</w:t>
-      </w:r>
-      <w:proofErr w:type="gramEnd"/>
+        <w:t>&lt;echo</w:t>
+      </w:r>
       <w:r>
         <w:rPr>
           <w:rFonts w:ascii="Monaco" w:hAnsi="Monaco" w:cs="Monaco"/>
@@ -4672,19 +4431,8 @@
           <w:sz w:val="20"/>
           <w:szCs w:val="26"/>
         </w:rPr>
-        <w:t>&lt;</w:t>
-      </w:r>
-      <w:proofErr w:type="gramStart"/>
-      <w:r>
-        <w:rPr>
-          <w:rFonts w:ascii="Monaco" w:hAnsi="Monaco" w:cs="Monaco"/>
-          <w:color w:val="000080"/>
-          <w:sz w:val="20"/>
-          <w:szCs w:val="26"/>
-        </w:rPr>
-        <w:t>exec</w:t>
-      </w:r>
-      <w:proofErr w:type="gramEnd"/>
+        <w:t>&lt;exec</w:t>
+      </w:r>
       <w:r>
         <w:rPr>
           <w:rFonts w:ascii="Monaco" w:hAnsi="Monaco" w:cs="Monaco"/>
@@ -4742,19 +4490,8 @@
           <w:sz w:val="20"/>
           <w:szCs w:val="26"/>
         </w:rPr>
-        <w:t>&lt;</w:t>
-      </w:r>
-      <w:proofErr w:type="gramStart"/>
-      <w:r>
-        <w:rPr>
-          <w:rFonts w:ascii="Monaco" w:hAnsi="Monaco" w:cs="Monaco"/>
-          <w:color w:val="000080"/>
-          <w:sz w:val="20"/>
-          <w:szCs w:val="26"/>
-        </w:rPr>
-        <w:t>arg</w:t>
-      </w:r>
-      <w:proofErr w:type="gramEnd"/>
+        <w:t>&lt;arg</w:t>
+      </w:r>
       <w:r>
         <w:rPr>
           <w:rFonts w:ascii="Monaco" w:hAnsi="Monaco" w:cs="Monaco"/>
@@ -4945,27 +4682,7 @@
           <w:sz w:val="20"/>
           <w:szCs w:val="26"/>
         </w:rPr>
-        <w:t>&lt;</w:t>
-      </w:r>
-      <w:proofErr w:type="gramStart"/>
-      <w:r>
-        <w:rPr>
-          <w:rFonts w:ascii="Monaco" w:hAnsi="Monaco" w:cs="Monaco"/>
-          <w:color w:val="800000"/>
-          <w:sz w:val="20"/>
-          <w:szCs w:val="26"/>
-        </w:rPr>
-        <w:t>!-</w:t>
-      </w:r>
-      <w:proofErr w:type="gramEnd"/>
-      <w:r>
-        <w:rPr>
-          <w:rFonts w:ascii="Monaco" w:hAnsi="Monaco" w:cs="Monaco"/>
-          <w:color w:val="800000"/>
-          <w:sz w:val="20"/>
-          <w:szCs w:val="26"/>
-        </w:rPr>
-        <w:t>- update the configuration --&gt;</w:t>
+        <w:t>&lt;!-- update the configuration --&gt;</w:t>
       </w:r>
     </w:p>
     <w:p>
@@ -4988,19 +4705,8 @@
           <w:sz w:val="20"/>
           <w:szCs w:val="26"/>
         </w:rPr>
-        <w:t>&lt;</w:t>
-      </w:r>
-      <w:proofErr w:type="gramStart"/>
-      <w:r>
-        <w:rPr>
-          <w:rFonts w:ascii="Monaco" w:hAnsi="Monaco" w:cs="Monaco"/>
-          <w:color w:val="000080"/>
-          <w:sz w:val="20"/>
-          <w:szCs w:val="26"/>
-        </w:rPr>
-        <w:t>echo</w:t>
-      </w:r>
-      <w:proofErr w:type="gramEnd"/>
+        <w:t>&lt;echo</w:t>
+      </w:r>
       <w:r>
         <w:rPr>
           <w:rFonts w:ascii="Monaco" w:hAnsi="Monaco" w:cs="Monaco"/>
@@ -5067,19 +4773,8 @@
           <w:sz w:val="20"/>
           <w:szCs w:val="26"/>
         </w:rPr>
-        <w:t>&lt;</w:t>
-      </w:r>
-      <w:proofErr w:type="gramStart"/>
-      <w:r>
-        <w:rPr>
-          <w:rFonts w:ascii="Monaco" w:hAnsi="Monaco" w:cs="Monaco"/>
-          <w:color w:val="000080"/>
-          <w:sz w:val="20"/>
-          <w:szCs w:val="26"/>
-        </w:rPr>
-        <w:t>xmltask</w:t>
-      </w:r>
-      <w:proofErr w:type="gramEnd"/>
+        <w:t>&lt;xmltask</w:t>
+      </w:r>
       <w:r>
         <w:rPr>
           <w:rFonts w:ascii="Monaco" w:hAnsi="Monaco" w:cs="Monaco"/>
@@ -5164,19 +4859,8 @@
           <w:sz w:val="20"/>
           <w:szCs w:val="26"/>
         </w:rPr>
-        <w:t>&lt;</w:t>
-      </w:r>
-      <w:proofErr w:type="gramStart"/>
-      <w:r>
-        <w:rPr>
-          <w:rFonts w:ascii="Monaco" w:hAnsi="Monaco" w:cs="Monaco"/>
-          <w:color w:val="000080"/>
-          <w:sz w:val="20"/>
-          <w:szCs w:val="26"/>
-        </w:rPr>
-        <w:t>replace</w:t>
-      </w:r>
-      <w:proofErr w:type="gramEnd"/>
+        <w:t>&lt;replace</w:t>
+      </w:r>
       <w:r>
         <w:rPr>
           <w:rFonts w:ascii="Monaco" w:hAnsi="Monaco" w:cs="Monaco"/>
@@ -5261,19 +4945,8 @@
           <w:sz w:val="20"/>
           <w:szCs w:val="26"/>
         </w:rPr>
-        <w:t>&lt;</w:t>
-      </w:r>
-      <w:proofErr w:type="gramStart"/>
-      <w:r>
-        <w:rPr>
-          <w:rFonts w:ascii="Monaco" w:hAnsi="Monaco" w:cs="Monaco"/>
-          <w:color w:val="000080"/>
-          <w:sz w:val="20"/>
-          <w:szCs w:val="26"/>
-        </w:rPr>
-        <w:t>replace</w:t>
-      </w:r>
-      <w:proofErr w:type="gramEnd"/>
+        <w:t>&lt;replace</w:t>
+      </w:r>
       <w:r>
         <w:rPr>
           <w:rFonts w:ascii="Monaco" w:hAnsi="Monaco" w:cs="Monaco"/>
@@ -5455,27 +5128,7 @@
           <w:sz w:val="20"/>
           <w:szCs w:val="26"/>
         </w:rPr>
-        <w:t>&lt;</w:t>
-      </w:r>
-      <w:proofErr w:type="gramStart"/>
-      <w:r>
-        <w:rPr>
-          <w:rFonts w:ascii="Monaco" w:hAnsi="Monaco" w:cs="Monaco"/>
-          <w:color w:val="800000"/>
-          <w:sz w:val="20"/>
-          <w:szCs w:val="26"/>
-        </w:rPr>
-        <w:t>!-</w:t>
-      </w:r>
-      <w:proofErr w:type="gramEnd"/>
-      <w:r>
-        <w:rPr>
-          <w:rFonts w:ascii="Monaco" w:hAnsi="Monaco" w:cs="Monaco"/>
-          <w:color w:val="800000"/>
-          <w:sz w:val="20"/>
-          <w:szCs w:val="26"/>
-        </w:rPr>
-        <w:t>- get model-glue --&gt;</w:t>
+        <w:t>&lt;!-- get model-glue --&gt;</w:t>
       </w:r>
     </w:p>
     <w:p>
@@ -5515,19 +5168,8 @@
           <w:sz w:val="20"/>
           <w:szCs w:val="26"/>
         </w:rPr>
-        <w:t>&lt;</w:t>
-      </w:r>
-      <w:proofErr w:type="gramStart"/>
-      <w:r>
-        <w:rPr>
-          <w:rFonts w:ascii="Monaco" w:hAnsi="Monaco" w:cs="Monaco"/>
-          <w:color w:val="000080"/>
-          <w:sz w:val="20"/>
-          <w:szCs w:val="26"/>
-        </w:rPr>
-        <w:t>echo</w:t>
-      </w:r>
-      <w:proofErr w:type="gramEnd"/>
+        <w:t>&lt;echo</w:t>
+      </w:r>
       <w:r>
         <w:rPr>
           <w:rFonts w:ascii="Monaco" w:hAnsi="Monaco" w:cs="Monaco"/>
@@ -5611,19 +5253,8 @@
           <w:sz w:val="20"/>
           <w:szCs w:val="26"/>
         </w:rPr>
-        <w:t>&lt;</w:t>
-      </w:r>
-      <w:proofErr w:type="gramStart"/>
-      <w:r>
-        <w:rPr>
-          <w:rFonts w:ascii="Monaco" w:hAnsi="Monaco" w:cs="Monaco"/>
-          <w:color w:val="000080"/>
-          <w:sz w:val="20"/>
-          <w:szCs w:val="26"/>
-        </w:rPr>
-        <w:t>exec</w:t>
-      </w:r>
-      <w:proofErr w:type="gramEnd"/>
+        <w:t>&lt;exec</w:t>
+      </w:r>
       <w:r>
         <w:rPr>
           <w:rFonts w:ascii="Monaco" w:hAnsi="Monaco" w:cs="Monaco"/>
@@ -5681,19 +5312,8 @@
           <w:sz w:val="20"/>
           <w:szCs w:val="26"/>
         </w:rPr>
-        <w:t>&lt;</w:t>
-      </w:r>
-      <w:proofErr w:type="gramStart"/>
-      <w:r>
-        <w:rPr>
-          <w:rFonts w:ascii="Monaco" w:hAnsi="Monaco" w:cs="Monaco"/>
-          <w:color w:val="000080"/>
-          <w:sz w:val="20"/>
-          <w:szCs w:val="26"/>
-        </w:rPr>
-        <w:t>arg</w:t>
-      </w:r>
-      <w:proofErr w:type="gramEnd"/>
+        <w:t>&lt;arg</w:t>
+      </w:r>
       <w:r>
         <w:rPr>
           <w:rFonts w:ascii="Monaco" w:hAnsi="Monaco" w:cs="Monaco"/>
@@ -5868,27 +5488,7 @@
           <w:sz w:val="20"/>
           <w:szCs w:val="26"/>
         </w:rPr>
-        <w:t>&lt;</w:t>
-      </w:r>
-      <w:proofErr w:type="gramStart"/>
-      <w:r>
-        <w:rPr>
-          <w:rFonts w:ascii="Monaco" w:hAnsi="Monaco" w:cs="Monaco"/>
-          <w:color w:val="800000"/>
-          <w:sz w:val="20"/>
-          <w:szCs w:val="26"/>
-        </w:rPr>
-        <w:t>!-</w:t>
-      </w:r>
-      <w:proofErr w:type="gramEnd"/>
-      <w:r>
-        <w:rPr>
-          <w:rFonts w:ascii="Monaco" w:hAnsi="Monaco" w:cs="Monaco"/>
-          <w:color w:val="800000"/>
-          <w:sz w:val="20"/>
-          <w:szCs w:val="26"/>
-        </w:rPr>
-        <w:t>- get coldspring --&gt;</w:t>
+        <w:t>&lt;!-- get coldspring --&gt;</w:t>
       </w:r>
     </w:p>
     <w:p>
@@ -5928,19 +5528,8 @@
           <w:sz w:val="20"/>
           <w:szCs w:val="26"/>
         </w:rPr>
-        <w:t>&lt;</w:t>
-      </w:r>
-      <w:proofErr w:type="gramStart"/>
-      <w:r>
-        <w:rPr>
-          <w:rFonts w:ascii="Monaco" w:hAnsi="Monaco" w:cs="Monaco"/>
-          <w:color w:val="000080"/>
-          <w:sz w:val="20"/>
-          <w:szCs w:val="26"/>
-        </w:rPr>
-        <w:t>echo</w:t>
-      </w:r>
-      <w:proofErr w:type="gramEnd"/>
+        <w:t>&lt;echo</w:t>
+      </w:r>
       <w:r>
         <w:rPr>
           <w:rFonts w:ascii="Monaco" w:hAnsi="Monaco" w:cs="Monaco"/>
@@ -6007,19 +5596,8 @@
           <w:sz w:val="20"/>
           <w:szCs w:val="26"/>
         </w:rPr>
-        <w:t>&lt;</w:t>
-      </w:r>
-      <w:proofErr w:type="gramStart"/>
-      <w:r>
-        <w:rPr>
-          <w:rFonts w:ascii="Monaco" w:hAnsi="Monaco" w:cs="Monaco"/>
-          <w:color w:val="000080"/>
-          <w:sz w:val="20"/>
-          <w:szCs w:val="26"/>
-        </w:rPr>
-        <w:t>cvspass</w:t>
-      </w:r>
-      <w:proofErr w:type="gramEnd"/>
+        <w:t>&lt;cvspass</w:t>
+      </w:r>
       <w:r>
         <w:rPr>
           <w:rFonts w:ascii="Monaco" w:hAnsi="Monaco" w:cs="Monaco"/>
@@ -6113,19 +5691,8 @@
           <w:sz w:val="20"/>
           <w:szCs w:val="26"/>
         </w:rPr>
-        <w:t>&lt;</w:t>
-      </w:r>
-      <w:proofErr w:type="gramStart"/>
-      <w:r>
-        <w:rPr>
-          <w:rFonts w:ascii="Monaco" w:hAnsi="Monaco" w:cs="Monaco"/>
-          <w:color w:val="000080"/>
-          <w:sz w:val="20"/>
-          <w:szCs w:val="26"/>
-        </w:rPr>
-        <w:t>cvs</w:t>
-      </w:r>
-      <w:proofErr w:type="gramEnd"/>
+        <w:t>&lt;cvs</w:t>
+      </w:r>
       <w:r>
         <w:rPr>
           <w:rFonts w:ascii="Monaco" w:hAnsi="Monaco" w:cs="Monaco"/>
@@ -6278,27 +5845,7 @@
           <w:sz w:val="20"/>
           <w:szCs w:val="26"/>
         </w:rPr>
-        <w:t>&lt;</w:t>
-      </w:r>
-      <w:proofErr w:type="gramStart"/>
-      <w:r>
-        <w:rPr>
-          <w:rFonts w:ascii="Monaco" w:hAnsi="Monaco" w:cs="Monaco"/>
-          <w:color w:val="800000"/>
-          <w:sz w:val="20"/>
-          <w:szCs w:val="26"/>
-        </w:rPr>
-        <w:t>!-</w:t>
-      </w:r>
-      <w:proofErr w:type="gramEnd"/>
-      <w:r>
-        <w:rPr>
-          <w:rFonts w:ascii="Monaco" w:hAnsi="Monaco" w:cs="Monaco"/>
-          <w:color w:val="800000"/>
-          <w:sz w:val="20"/>
-          <w:szCs w:val="26"/>
-        </w:rPr>
-        <w:t>- create the dsn --&gt;</w:t>
+        <w:t>&lt;!-- create the dsn --&gt;</w:t>
       </w:r>
     </w:p>
     <w:p>
@@ -6338,19 +5885,8 @@
           <w:sz w:val="20"/>
           <w:szCs w:val="26"/>
         </w:rPr>
-        <w:t>&lt;</w:t>
-      </w:r>
-      <w:proofErr w:type="gramStart"/>
-      <w:r>
-        <w:rPr>
-          <w:rFonts w:ascii="Monaco" w:hAnsi="Monaco" w:cs="Monaco"/>
-          <w:color w:val="000080"/>
-          <w:sz w:val="20"/>
-          <w:szCs w:val="26"/>
-        </w:rPr>
-        <w:t>echo</w:t>
-      </w:r>
-      <w:proofErr w:type="gramEnd"/>
+        <w:t>&lt;echo</w:t>
+      </w:r>
       <w:r>
         <w:rPr>
           <w:rFonts w:ascii="Monaco" w:hAnsi="Monaco" w:cs="Monaco"/>
@@ -6434,27 +5970,7 @@
           <w:sz w:val="20"/>
           <w:szCs w:val="26"/>
         </w:rPr>
-        <w:t>&lt;</w:t>
-      </w:r>
-      <w:proofErr w:type="gramStart"/>
-      <w:r>
-        <w:rPr>
-          <w:rFonts w:ascii="Monaco" w:hAnsi="Monaco" w:cs="Monaco"/>
-          <w:color w:val="800000"/>
-          <w:sz w:val="20"/>
-          <w:szCs w:val="26"/>
-        </w:rPr>
-        <w:t>!-</w:t>
-      </w:r>
-      <w:proofErr w:type="gramEnd"/>
-      <w:r>
-        <w:rPr>
-          <w:rFonts w:ascii="Monaco" w:hAnsi="Monaco" w:cs="Monaco"/>
-          <w:color w:val="800000"/>
-          <w:sz w:val="20"/>
-          <w:szCs w:val="26"/>
-        </w:rPr>
-        <w:t>- create the DSN if necessary --&gt;</w:t>
+        <w:t>&lt;!-- create the DSN if necessary --&gt;</w:t>
       </w:r>
     </w:p>
     <w:p>
@@ -6477,19 +5993,8 @@
           <w:sz w:val="20"/>
           <w:szCs w:val="26"/>
         </w:rPr>
-        <w:t>&lt;</w:t>
-      </w:r>
-      <w:proofErr w:type="gramStart"/>
-      <w:r>
-        <w:rPr>
-          <w:rFonts w:ascii="Monaco" w:hAnsi="Monaco" w:cs="Monaco"/>
-          <w:color w:val="000080"/>
-          <w:sz w:val="20"/>
-          <w:szCs w:val="26"/>
-        </w:rPr>
-        <w:t>service</w:t>
-      </w:r>
-      <w:proofErr w:type="gramEnd"/>
+        <w:t>&lt;service</w:t>
+      </w:r>
       <w:r>
         <w:rPr>
           <w:rFonts w:ascii="Monaco" w:hAnsi="Monaco" w:cs="Monaco"/>
@@ -6627,19 +6132,8 @@
           <w:sz w:val="20"/>
           <w:szCs w:val="26"/>
         </w:rPr>
-        <w:t>&lt;</w:t>
-      </w:r>
-      <w:proofErr w:type="gramStart"/>
-      <w:r>
-        <w:rPr>
-          <w:rFonts w:ascii="Monaco" w:hAnsi="Monaco" w:cs="Monaco"/>
-          <w:color w:val="000080"/>
-          <w:sz w:val="20"/>
-          <w:szCs w:val="26"/>
-        </w:rPr>
-        <w:t>argument</w:t>
-      </w:r>
-      <w:proofErr w:type="gramEnd"/>
+        <w:t>&lt;argument</w:t>
+      </w:r>
       <w:r>
         <w:rPr>
           <w:rFonts w:ascii="Monaco" w:hAnsi="Monaco" w:cs="Monaco"/>
@@ -6777,19 +6271,8 @@
           <w:sz w:val="20"/>
           <w:szCs w:val="26"/>
         </w:rPr>
-        <w:t>&lt;</w:t>
-      </w:r>
-      <w:proofErr w:type="gramStart"/>
-      <w:r>
-        <w:rPr>
-          <w:rFonts w:ascii="Monaco" w:hAnsi="Monaco" w:cs="Monaco"/>
-          <w:color w:val="000080"/>
-          <w:sz w:val="20"/>
-          <w:szCs w:val="26"/>
-        </w:rPr>
-        <w:t>argument</w:t>
-      </w:r>
-      <w:proofErr w:type="gramEnd"/>
+        <w:t>&lt;argument</w:t>
+      </w:r>
       <w:r>
         <w:rPr>
           <w:rFonts w:ascii="Monaco" w:hAnsi="Monaco" w:cs="Monaco"/>
@@ -6909,19 +6392,8 @@
           <w:sz w:val="20"/>
           <w:szCs w:val="26"/>
         </w:rPr>
-        <w:t>&lt;</w:t>
-      </w:r>
-      <w:proofErr w:type="gramStart"/>
-      <w:r>
-        <w:rPr>
-          <w:rFonts w:ascii="Monaco" w:hAnsi="Monaco" w:cs="Monaco"/>
-          <w:color w:val="000080"/>
-          <w:sz w:val="20"/>
-          <w:szCs w:val="26"/>
-        </w:rPr>
-        <w:t>argument</w:t>
-      </w:r>
-      <w:proofErr w:type="gramEnd"/>
+        <w:t>&lt;argument</w:t>
+      </w:r>
       <w:r>
         <w:rPr>
           <w:rFonts w:ascii="Monaco" w:hAnsi="Monaco" w:cs="Monaco"/>
@@ -7059,19 +6531,8 @@
           <w:sz w:val="20"/>
           <w:szCs w:val="26"/>
         </w:rPr>
-        <w:t>&lt;</w:t>
-      </w:r>
-      <w:proofErr w:type="gramStart"/>
-      <w:r>
-        <w:rPr>
-          <w:rFonts w:ascii="Monaco" w:hAnsi="Monaco" w:cs="Monaco"/>
-          <w:color w:val="000080"/>
-          <w:sz w:val="20"/>
-          <w:szCs w:val="26"/>
-        </w:rPr>
-        <w:t>argument</w:t>
-      </w:r>
-      <w:proofErr w:type="gramEnd"/>
+        <w:t>&lt;argument</w:t>
+      </w:r>
       <w:r>
         <w:rPr>
           <w:rFonts w:ascii="Monaco" w:hAnsi="Monaco" w:cs="Monaco"/>
@@ -7209,19 +6670,8 @@
           <w:sz w:val="20"/>
           <w:szCs w:val="26"/>
         </w:rPr>
-        <w:t>&lt;</w:t>
-      </w:r>
-      <w:proofErr w:type="gramStart"/>
-      <w:r>
-        <w:rPr>
-          <w:rFonts w:ascii="Monaco" w:hAnsi="Monaco" w:cs="Monaco"/>
-          <w:color w:val="000080"/>
-          <w:sz w:val="20"/>
-          <w:szCs w:val="26"/>
-        </w:rPr>
-        <w:t>argument</w:t>
-      </w:r>
-      <w:proofErr w:type="gramEnd"/>
+        <w:t>&lt;argument</w:t>
+      </w:r>
       <w:r>
         <w:rPr>
           <w:rFonts w:ascii="Monaco" w:hAnsi="Monaco" w:cs="Monaco"/>
@@ -7359,19 +6809,8 @@
           <w:sz w:val="20"/>
           <w:szCs w:val="26"/>
         </w:rPr>
-        <w:t>&lt;</w:t>
-      </w:r>
-      <w:proofErr w:type="gramStart"/>
-      <w:r>
-        <w:rPr>
-          <w:rFonts w:ascii="Monaco" w:hAnsi="Monaco" w:cs="Monaco"/>
-          <w:color w:val="000080"/>
-          <w:sz w:val="20"/>
-          <w:szCs w:val="26"/>
-        </w:rPr>
-        <w:t>argument</w:t>
-      </w:r>
-      <w:proofErr w:type="gramEnd"/>
+        <w:t>&lt;argument</w:t>
+      </w:r>
       <w:r>
         <w:rPr>
           <w:rFonts w:ascii="Monaco" w:hAnsi="Monaco" w:cs="Monaco"/>
@@ -7523,19 +6962,8 @@
           <w:sz w:val="20"/>
           <w:szCs w:val="26"/>
         </w:rPr>
-        <w:t>&lt;</w:t>
-      </w:r>
-      <w:proofErr w:type="gramStart"/>
-      <w:r>
-        <w:rPr>
-          <w:rFonts w:ascii="Monaco" w:hAnsi="Monaco" w:cs="Monaco"/>
-          <w:color w:val="000080"/>
-          <w:sz w:val="20"/>
-          <w:szCs w:val="26"/>
-        </w:rPr>
-        <w:t>echo</w:t>
-      </w:r>
-      <w:proofErr w:type="gramEnd"/>
+        <w:t>&lt;echo</w:t>
+      </w:r>
       <w:r>
         <w:rPr>
           <w:rFonts w:ascii="Monaco" w:hAnsi="Monaco" w:cs="Monaco"/>
@@ -7632,27 +7060,7 @@
           <w:sz w:val="20"/>
           <w:szCs w:val="26"/>
         </w:rPr>
-        <w:t>&lt;</w:t>
-      </w:r>
-      <w:proofErr w:type="gramStart"/>
-      <w:r>
-        <w:rPr>
-          <w:rFonts w:ascii="Monaco" w:hAnsi="Monaco" w:cs="Monaco"/>
-          <w:color w:val="800000"/>
-          <w:sz w:val="20"/>
-          <w:szCs w:val="26"/>
-        </w:rPr>
-        <w:t>!-</w:t>
-      </w:r>
-      <w:proofErr w:type="gramEnd"/>
-      <w:r>
-        <w:rPr>
-          <w:rFonts w:ascii="Monaco" w:hAnsi="Monaco" w:cs="Monaco"/>
-          <w:color w:val="800000"/>
-          <w:sz w:val="20"/>
-          <w:szCs w:val="26"/>
-        </w:rPr>
-        <w:t>- clear the trusted cache --&gt;</w:t>
+        <w:t>&lt;!-- clear the trusted cache --&gt;</w:t>
       </w:r>
     </w:p>
     <w:p>
@@ -7692,19 +7100,8 @@
           <w:sz w:val="20"/>
           <w:szCs w:val="26"/>
         </w:rPr>
-        <w:t>&lt;</w:t>
-      </w:r>
-      <w:proofErr w:type="gramStart"/>
-      <w:r>
-        <w:rPr>
-          <w:rFonts w:ascii="Monaco" w:hAnsi="Monaco" w:cs="Monaco"/>
-          <w:color w:val="000080"/>
-          <w:sz w:val="20"/>
-          <w:szCs w:val="26"/>
-        </w:rPr>
-        <w:t>echo</w:t>
-      </w:r>
-      <w:proofErr w:type="gramEnd"/>
+        <w:t>&lt;echo</w:t>
+      </w:r>
       <w:r>
         <w:rPr>
           <w:rFonts w:ascii="Monaco" w:hAnsi="Monaco" w:cs="Monaco"/>
@@ -7771,19 +7168,8 @@
           <w:sz w:val="20"/>
           <w:szCs w:val="26"/>
         </w:rPr>
-        <w:t>&lt;</w:t>
-      </w:r>
-      <w:proofErr w:type="gramStart"/>
-      <w:r>
-        <w:rPr>
-          <w:rFonts w:ascii="Monaco" w:hAnsi="Monaco" w:cs="Monaco"/>
-          <w:color w:val="000080"/>
-          <w:sz w:val="20"/>
-          <w:szCs w:val="26"/>
-        </w:rPr>
-        <w:t>service</w:t>
-      </w:r>
-      <w:proofErr w:type="gramEnd"/>
+        <w:t>&lt;service</w:t>
+      </w:r>
       <w:r>
         <w:rPr>
           <w:rFonts w:ascii="Monaco" w:hAnsi="Monaco" w:cs="Monaco"/>
@@ -7921,19 +7307,8 @@
           <w:sz w:val="20"/>
           <w:szCs w:val="26"/>
         </w:rPr>
-        <w:t>&lt;</w:t>
-      </w:r>
-      <w:proofErr w:type="gramStart"/>
-      <w:r>
-        <w:rPr>
-          <w:rFonts w:ascii="Monaco" w:hAnsi="Monaco" w:cs="Monaco"/>
-          <w:color w:val="000080"/>
-          <w:sz w:val="20"/>
-          <w:szCs w:val="26"/>
-        </w:rPr>
-        <w:t>echo</w:t>
-      </w:r>
-      <w:proofErr w:type="gramEnd"/>
+        <w:t>&lt;echo</w:t>
+      </w:r>
       <w:r>
         <w:rPr>
           <w:rFonts w:ascii="Monaco" w:hAnsi="Monaco" w:cs="Monaco"/>
@@ -8066,27 +7441,7 @@
           <w:sz w:val="20"/>
           <w:szCs w:val="26"/>
         </w:rPr>
-        <w:t>&lt;</w:t>
-      </w:r>
-      <w:proofErr w:type="gramStart"/>
-      <w:r>
-        <w:rPr>
-          <w:rFonts w:ascii="Monaco" w:hAnsi="Monaco" w:cs="Monaco"/>
-          <w:color w:val="800000"/>
-          <w:sz w:val="20"/>
-          <w:szCs w:val="26"/>
-        </w:rPr>
-        <w:t>!-</w:t>
-      </w:r>
-      <w:proofErr w:type="gramEnd"/>
-      <w:r>
-        <w:rPr>
-          <w:rFonts w:ascii="Monaco" w:hAnsi="Monaco" w:cs="Monaco"/>
-          <w:color w:val="800000"/>
-          <w:sz w:val="20"/>
-          <w:szCs w:val="26"/>
-        </w:rPr>
-        <w:t>- turn on trusted cache --&gt;</w:t>
+        <w:t>&lt;!-- turn on trusted cache --&gt;</w:t>
       </w:r>
     </w:p>
     <w:p>
@@ -8126,19 +7481,8 @@
           <w:sz w:val="20"/>
           <w:szCs w:val="26"/>
         </w:rPr>
-        <w:t>&lt;</w:t>
-      </w:r>
-      <w:proofErr w:type="gramStart"/>
-      <w:r>
-        <w:rPr>
-          <w:rFonts w:ascii="Monaco" w:hAnsi="Monaco" w:cs="Monaco"/>
-          <w:color w:val="000080"/>
-          <w:sz w:val="20"/>
-          <w:szCs w:val="26"/>
-        </w:rPr>
-        <w:t>echo</w:t>
-      </w:r>
-      <w:proofErr w:type="gramEnd"/>
+        <w:t>&lt;echo</w:t>
+      </w:r>
       <w:r>
         <w:rPr>
           <w:rFonts w:ascii="Monaco" w:hAnsi="Monaco" w:cs="Monaco"/>
@@ -8205,19 +7549,8 @@
           <w:sz w:val="20"/>
           <w:szCs w:val="26"/>
         </w:rPr>
-        <w:t>&lt;</w:t>
-      </w:r>
-      <w:proofErr w:type="gramStart"/>
-      <w:r>
-        <w:rPr>
-          <w:rFonts w:ascii="Monaco" w:hAnsi="Monaco" w:cs="Monaco"/>
-          <w:color w:val="000080"/>
-          <w:sz w:val="20"/>
-          <w:szCs w:val="26"/>
-        </w:rPr>
-        <w:t>service</w:t>
-      </w:r>
-      <w:proofErr w:type="gramEnd"/>
+        <w:t>&lt;service</w:t>
+      </w:r>
       <w:r>
         <w:rPr>
           <w:rFonts w:ascii="Monaco" w:hAnsi="Monaco" w:cs="Monaco"/>
@@ -8355,19 +7688,8 @@
           <w:sz w:val="20"/>
           <w:szCs w:val="26"/>
         </w:rPr>
-        <w:t>&lt;</w:t>
-      </w:r>
-      <w:proofErr w:type="gramStart"/>
-      <w:r>
-        <w:rPr>
-          <w:rFonts w:ascii="Monaco" w:hAnsi="Monaco" w:cs="Monaco"/>
-          <w:color w:val="000080"/>
-          <w:sz w:val="20"/>
-          <w:szCs w:val="26"/>
-        </w:rPr>
-        <w:t>argument</w:t>
-      </w:r>
-      <w:proofErr w:type="gramEnd"/>
+        <w:t>&lt;argument</w:t>
+      </w:r>
       <w:r>
         <w:rPr>
           <w:rFonts w:ascii="Monaco" w:hAnsi="Monaco" w:cs="Monaco"/>
@@ -8487,19 +7809,8 @@
           <w:sz w:val="20"/>
           <w:szCs w:val="26"/>
         </w:rPr>
-        <w:t>&lt;</w:t>
-      </w:r>
-      <w:proofErr w:type="gramStart"/>
-      <w:r>
-        <w:rPr>
-          <w:rFonts w:ascii="Monaco" w:hAnsi="Monaco" w:cs="Monaco"/>
-          <w:color w:val="000080"/>
-          <w:sz w:val="20"/>
-          <w:szCs w:val="26"/>
-        </w:rPr>
-        <w:t>argument</w:t>
-      </w:r>
-      <w:proofErr w:type="gramEnd"/>
+        <w:t>&lt;argument</w:t>
+      </w:r>
       <w:r>
         <w:rPr>
           <w:rFonts w:ascii="Monaco" w:hAnsi="Monaco" w:cs="Monaco"/>
@@ -8650,19 +7961,8 @@
           <w:sz w:val="20"/>
           <w:szCs w:val="26"/>
         </w:rPr>
-        <w:t>&lt;</w:t>
-      </w:r>
-      <w:proofErr w:type="gramStart"/>
-      <w:r>
-        <w:rPr>
-          <w:rFonts w:ascii="Monaco" w:hAnsi="Monaco" w:cs="Monaco"/>
-          <w:color w:val="000080"/>
-          <w:sz w:val="20"/>
-          <w:szCs w:val="26"/>
-        </w:rPr>
-        <w:t>echo</w:t>
-      </w:r>
-      <w:proofErr w:type="gramEnd"/>
+        <w:t>&lt;echo</w:t>
+      </w:r>
       <w:r>
         <w:rPr>
           <w:rFonts w:ascii="Monaco" w:hAnsi="Monaco" w:cs="Monaco"/>
@@ -8777,27 +8077,7 @@
           <w:sz w:val="20"/>
           <w:szCs w:val="26"/>
         </w:rPr>
-        <w:t>&lt;</w:t>
-      </w:r>
-      <w:proofErr w:type="gramStart"/>
-      <w:r>
-        <w:rPr>
-          <w:rFonts w:ascii="Monaco" w:hAnsi="Monaco" w:cs="Monaco"/>
-          <w:color w:val="800000"/>
-          <w:sz w:val="20"/>
-          <w:szCs w:val="26"/>
-        </w:rPr>
-        <w:t>!-</w:t>
-      </w:r>
-      <w:proofErr w:type="gramEnd"/>
-      <w:r>
-        <w:rPr>
-          <w:rFonts w:ascii="Monaco" w:hAnsi="Monaco" w:cs="Monaco"/>
-          <w:color w:val="800000"/>
-          <w:sz w:val="20"/>
-          <w:szCs w:val="26"/>
-        </w:rPr>
-        <w:t>- reload the application --&gt;</w:t>
+        <w:t>&lt;!-- reload the application --&gt;</w:t>
       </w:r>
       <w:r>
         <w:rPr>
@@ -8846,19 +8126,8 @@
           <w:sz w:val="20"/>
           <w:szCs w:val="26"/>
         </w:rPr>
-        <w:t>&lt;</w:t>
-      </w:r>
-      <w:proofErr w:type="gramStart"/>
-      <w:r>
-        <w:rPr>
-          <w:rFonts w:ascii="Monaco" w:hAnsi="Monaco" w:cs="Monaco"/>
-          <w:color w:val="000080"/>
-          <w:sz w:val="20"/>
-          <w:szCs w:val="26"/>
-        </w:rPr>
-        <w:t>echo</w:t>
-      </w:r>
-      <w:proofErr w:type="gramEnd"/>
+        <w:t>&lt;echo</w:t>
+      </w:r>
       <w:r>
         <w:rPr>
           <w:rFonts w:ascii="Monaco" w:hAnsi="Monaco" w:cs="Monaco"/>
@@ -8925,19 +8194,8 @@
           <w:sz w:val="20"/>
           <w:szCs w:val="26"/>
         </w:rPr>
-        <w:t>&lt;</w:t>
-      </w:r>
-      <w:proofErr w:type="gramStart"/>
-      <w:r>
-        <w:rPr>
-          <w:rFonts w:ascii="Monaco" w:hAnsi="Monaco" w:cs="Monaco"/>
-          <w:color w:val="000080"/>
-          <w:sz w:val="20"/>
-          <w:szCs w:val="26"/>
-        </w:rPr>
-        <w:t>get</w:t>
-      </w:r>
-      <w:proofErr w:type="gramEnd"/>
+        <w:t>&lt;get</w:t>
+      </w:r>
       <w:r>
         <w:rPr>
           <w:rFonts w:ascii="Monaco" w:hAnsi="Monaco" w:cs="Monaco"/>
@@ -9041,19 +8299,8 @@
           <w:sz w:val="20"/>
           <w:szCs w:val="26"/>
         </w:rPr>
-        <w:t>&lt;</w:t>
-      </w:r>
-      <w:proofErr w:type="gramStart"/>
-      <w:r>
-        <w:rPr>
-          <w:rFonts w:ascii="Monaco" w:hAnsi="Monaco" w:cs="Monaco"/>
-          <w:color w:val="000080"/>
-          <w:sz w:val="20"/>
-          <w:szCs w:val="26"/>
-        </w:rPr>
-        <w:t>delete</w:t>
-      </w:r>
-      <w:proofErr w:type="gramEnd"/>
+        <w:t>&lt;delete</w:t>
+      </w:r>
       <w:r>
         <w:rPr>
           <w:rFonts w:ascii="Monaco" w:hAnsi="Monaco" w:cs="Monaco"/>
@@ -9220,15 +8467,7 @@
     <w:p/>
     <w:p>
       <w:r>
-        <w:t xml:space="preserve">Next, the configure task is used just like it was in the build.xml file.  Because Ant4CF is a collection of Ant tasks and Ant runs under Java, outside the context of ColdFusion all communication from Ant to ColdFusion happens over HTTP.  For this reason we do still need to use the configure task to tell the Ant4CF tasks what </w:t>
-      </w:r>
-      <w:proofErr w:type="gramStart"/>
-      <w:r>
-        <w:t>serer</w:t>
-      </w:r>
-      <w:proofErr w:type="gramEnd"/>
-      <w:r>
-        <w:t xml:space="preserve"> to talk to and the password to the server.</w:t>
+        <w:t>Next, the configure task is used just like it was in the build.xml file.  Because Ant4CF is a collection of Ant tasks and Ant runs under Java, outside the context of ColdFusion all communication from Ant to ColdFusion happens over HTTP.  For this reason we do still need to use the configure task to tell the Ant4CF tasks what serer to talk to and the password to the server.</w:t>
       </w:r>
     </w:p>
     <w:p/>
@@ -9261,15 +8500,7 @@
         <w:t>The last section of the remoteBuild.xml file uses the service task and the adminapi service to make configuration changes to</w:t>
       </w:r>
       <w:r>
-        <w:t xml:space="preserve"> the ColdFusion server itself.  In the Ant4CF folder there is a services directory.  Any CFC under this directory can be accessed in </w:t>
-      </w:r>
-      <w:proofErr w:type="gramStart"/>
-      <w:r>
-        <w:t>dot notated</w:t>
-      </w:r>
-      <w:proofErr w:type="gramEnd"/>
-      <w:r>
-        <w:t xml:space="preserve"> format.  So, for example, look at the folowing this service task:</w:t>
+        <w:t xml:space="preserve"> the ColdFusion server itself.  In the Ant4CF folder there is a services directory.  Any CFC under this directory can be accessed in dot notated format.  So, for example, look at the folowing this service task:</w:t>
       </w:r>
     </w:p>
     <w:p/>
@@ -9292,19 +8523,8 @@
           <w:sz w:val="20"/>
           <w:szCs w:val="26"/>
         </w:rPr>
-        <w:t>&lt;</w:t>
-      </w:r>
-      <w:proofErr w:type="gramStart"/>
-      <w:r>
-        <w:rPr>
-          <w:rFonts w:ascii="Monaco" w:hAnsi="Monaco" w:cs="Monaco"/>
-          <w:color w:val="000080"/>
-          <w:sz w:val="20"/>
-          <w:szCs w:val="26"/>
-        </w:rPr>
-        <w:t>service</w:t>
-      </w:r>
-      <w:proofErr w:type="gramEnd"/>
+        <w:t>&lt;service</w:t>
+      </w:r>
       <w:r>
         <w:rPr>
           <w:rFonts w:ascii="Monaco" w:hAnsi="Monaco" w:cs="Monaco"/>
@@ -9416,19 +8636,8 @@
           <w:sz w:val="20"/>
           <w:szCs w:val="26"/>
         </w:rPr>
-        <w:t>&lt;</w:t>
-      </w:r>
-      <w:proofErr w:type="gramStart"/>
-      <w:r>
-        <w:rPr>
-          <w:rFonts w:ascii="Monaco" w:hAnsi="Monaco" w:cs="Monaco"/>
-          <w:color w:val="000080"/>
-          <w:sz w:val="20"/>
-          <w:szCs w:val="26"/>
-        </w:rPr>
-        <w:t>argument</w:t>
-      </w:r>
-      <w:proofErr w:type="gramEnd"/>
+        <w:t>&lt;argument</w:t>
+      </w:r>
       <w:r>
         <w:rPr>
           <w:rFonts w:ascii="Monaco" w:hAnsi="Monaco" w:cs="Monaco"/>
@@ -9548,19 +8757,8 @@
           <w:sz w:val="20"/>
           <w:szCs w:val="26"/>
         </w:rPr>
-        <w:t>&lt;</w:t>
-      </w:r>
-      <w:proofErr w:type="gramStart"/>
-      <w:r>
-        <w:rPr>
-          <w:rFonts w:ascii="Monaco" w:hAnsi="Monaco" w:cs="Monaco"/>
-          <w:color w:val="000080"/>
-          <w:sz w:val="20"/>
-          <w:szCs w:val="26"/>
-        </w:rPr>
-        <w:t>argument</w:t>
-      </w:r>
-      <w:proofErr w:type="gramEnd"/>
+        <w:t>&lt;argument</w:t>
+      </w:r>
       <w:r>
         <w:rPr>
           <w:rFonts w:ascii="Monaco" w:hAnsi="Monaco" w:cs="Monaco"/>
@@ -9662,19 +8860,8 @@
           <w:sz w:val="20"/>
           <w:szCs w:val="26"/>
         </w:rPr>
-        <w:t>&lt;</w:t>
-      </w:r>
-      <w:proofErr w:type="gramStart"/>
-      <w:r>
-        <w:rPr>
-          <w:rFonts w:ascii="Monaco" w:hAnsi="Monaco" w:cs="Monaco"/>
-          <w:color w:val="000080"/>
-          <w:sz w:val="20"/>
-          <w:szCs w:val="26"/>
-        </w:rPr>
-        <w:t>argument</w:t>
-      </w:r>
-      <w:proofErr w:type="gramEnd"/>
+        <w:t>&lt;argument</w:t>
+      </w:r>
       <w:r>
         <w:rPr>
           <w:rFonts w:ascii="Monaco" w:hAnsi="Monaco" w:cs="Monaco"/>
@@ -9794,19 +8981,8 @@
           <w:sz w:val="20"/>
           <w:szCs w:val="26"/>
         </w:rPr>
-        <w:t>&lt;</w:t>
-      </w:r>
-      <w:proofErr w:type="gramStart"/>
-      <w:r>
-        <w:rPr>
-          <w:rFonts w:ascii="Monaco" w:hAnsi="Monaco" w:cs="Monaco"/>
-          <w:color w:val="000080"/>
-          <w:sz w:val="20"/>
-          <w:szCs w:val="26"/>
-        </w:rPr>
-        <w:t>argument</w:t>
-      </w:r>
-      <w:proofErr w:type="gramEnd"/>
+        <w:t>&lt;argument</w:t>
+      </w:r>
       <w:r>
         <w:rPr>
           <w:rFonts w:ascii="Monaco" w:hAnsi="Monaco" w:cs="Monaco"/>
@@ -9926,19 +9102,8 @@
           <w:sz w:val="20"/>
           <w:szCs w:val="26"/>
         </w:rPr>
-        <w:t>&lt;</w:t>
-      </w:r>
-      <w:proofErr w:type="gramStart"/>
-      <w:r>
-        <w:rPr>
-          <w:rFonts w:ascii="Monaco" w:hAnsi="Monaco" w:cs="Monaco"/>
-          <w:color w:val="000080"/>
-          <w:sz w:val="20"/>
-          <w:szCs w:val="26"/>
-        </w:rPr>
-        <w:t>argument</w:t>
-      </w:r>
-      <w:proofErr w:type="gramEnd"/>
+        <w:t>&lt;argument</w:t>
+      </w:r>
       <w:r>
         <w:rPr>
           <w:rFonts w:ascii="Monaco" w:hAnsi="Monaco" w:cs="Monaco"/>
@@ -10058,19 +9223,8 @@
           <w:sz w:val="20"/>
           <w:szCs w:val="26"/>
         </w:rPr>
-        <w:t>&lt;</w:t>
-      </w:r>
-      <w:proofErr w:type="gramStart"/>
-      <w:r>
-        <w:rPr>
-          <w:rFonts w:ascii="Monaco" w:hAnsi="Monaco" w:cs="Monaco"/>
-          <w:color w:val="000080"/>
-          <w:sz w:val="20"/>
-          <w:szCs w:val="26"/>
-        </w:rPr>
-        <w:t>argument</w:t>
-      </w:r>
-      <w:proofErr w:type="gramEnd"/>
+        <w:t>&lt;argument</w:t>
+      </w:r>
       <w:r>
         <w:rPr>
           <w:rFonts w:ascii="Monaco" w:hAnsi="Monaco" w:cs="Monaco"/>
@@ -10169,15 +9323,7 @@
     <w:p/>
     <w:p>
       <w:r>
-        <w:t xml:space="preserve">This is very similar to the cfinvoke tag in ColdFusion.  The component argument specifies which Ant4CF service to use, in this case, “adminapi.801.datasourceProxy”.   The method argument specifies the method “setMSSQL” will be run.  The result, if any, will be returned into the result property.  The various arguments to this function are provided using the argument </w:t>
-      </w:r>
-      <w:proofErr w:type="gramStart"/>
-      <w:r>
-        <w:t>tag which</w:t>
-      </w:r>
-      <w:proofErr w:type="gramEnd"/>
-      <w:r>
-        <w:t xml:space="preserve"> is a child tag to the service task and does not need to be loaded using a taskdef task.</w:t>
+        <w:t>This is very similar to the cfinvoke tag in ColdFusion.  The component argument specifies which Ant4CF service to use, in this case, “adminapi.801.datasourceProxy”.   The method argument specifies the method “setMSSQL” will be run.  The result, if any, will be returned into the result property.  The various arguments to this function are provided using the argument tag which is a child tag to the service task and does not need to be loaded using a taskdef task.</w:t>
       </w:r>
     </w:p>
     <w:p/>
@@ -10195,15 +9341,7 @@
     <w:p/>
     <w:p>
       <w:r>
-        <w:t xml:space="preserve">To run this script you would, on your local machine, browse to the </w:t>
-      </w:r>
-      <w:proofErr w:type="gramStart"/>
-      <w:r>
-        <w:t>directory which contains your build.xml file</w:t>
-      </w:r>
-      <w:proofErr w:type="gramEnd"/>
-      <w:r>
-        <w:t xml:space="preserve"> and run this command (assuming Ant is on your path):  ant.</w:t>
+        <w:t>To run this script you would, on your local machine, browse to the directory which contains your build.xml file and run this command (assuming Ant is on your path):  ant.</w:t>
       </w:r>
     </w:p>
     <w:p/>
@@ -10330,31 +9468,16 @@
     <w:p/>
     <w:p>
       <w:r>
-        <w:t>Luckily, Ant4CF comes with a simple script you can use to generate a set of Proxy components.  To use this script you simply need to browse to the “support/generate/generateAdminApiService.cfm” file under Ant4CF.  For example</w:t>
-      </w:r>
-      <w:proofErr w:type="gramStart"/>
-      <w:r>
-        <w:t xml:space="preserve">:  </w:t>
-      </w:r>
-      <w:proofErr w:type="gramEnd"/>
-      <w:r>
-        <w:fldChar w:fldCharType="begin"/>
-      </w:r>
-      <w:r>
-        <w:instrText xml:space="preserve"> HYPERLINK "http://yourdomain.com/CFIDE/ant4cf/support/generate/generateAdminApiService.cfm" </w:instrText>
-      </w:r>
-      <w:r>
-        <w:fldChar w:fldCharType="separate"/>
-      </w:r>
-      <w:r>
-        <w:rPr>
-          <w:rStyle w:val="Hyperlink"/>
-        </w:rPr>
-        <w:t>http://yourdomain.com/CFIDE/ant4cf/support/generate/generateAdminApiService.cfm</w:t>
-      </w:r>
-      <w:r>
-        <w:fldChar w:fldCharType="end"/>
-      </w:r>
+        <w:t xml:space="preserve">Luckily, Ant4CF comes with a simple script you can use to generate a set of Proxy components.  To use this script you simply need to browse to the “support/generate/generateAdminApiService.cfm” file under Ant4CF.  For example:  </w:t>
+      </w:r>
+      <w:hyperlink r:id="rId10" w:history="1">
+        <w:r>
+          <w:rPr>
+            <w:rStyle w:val="Hyperlink"/>
+          </w:rPr>
+          <w:t>http://yourdomain.com/CFIDE/ant4cf/support/generate/generateAdminApiService.cfm</w:t>
+        </w:r>
+      </w:hyperlink>
       <w:r>
         <w:t>.  Assuming you’re running on ColdFusion 7.0.0 this would generate the admin API proxy in the services/adminapi/700 folder.</w:t>
       </w:r>
@@ -10391,23 +9514,13 @@
     </w:p>
     <w:p/>
     <w:p>
-      <w:proofErr w:type="gramStart"/>
-      <w:r>
-        <w:t>removeServer</w:t>
-      </w:r>
-      <w:proofErr w:type="gramEnd"/>
-      <w:r>
-        <w:t>(name) – removes a server from the cluster</w:t>
-      </w:r>
-    </w:p>
-    <w:p>
-      <w:proofErr w:type="gramStart"/>
-      <w:r>
-        <w:t>addServer</w:t>
-      </w:r>
-      <w:proofErr w:type="gramEnd"/>
-      <w:r>
-        <w:t>(name) – adds a server to the cluster.</w:t>
+      <w:r>
+        <w:t>removeServer(name) – removes a server from the cluster</w:t>
+      </w:r>
+    </w:p>
+    <w:p>
+      <w:r>
+        <w:t>addServer(name) – adds a server to the cluster.</w:t>
       </w:r>
     </w:p>
     <w:p/>
@@ -10419,15 +9532,7 @@
     <w:p/>
     <w:p>
       <w:r>
-        <w:t xml:space="preserve">To use this service to remove a server from the cluster you would write some </w:t>
-      </w:r>
-      <w:proofErr w:type="gramStart"/>
-      <w:r>
-        <w:t>XML which</w:t>
-      </w:r>
-      <w:proofErr w:type="gramEnd"/>
-      <w:r>
-        <w:t xml:space="preserve"> looks like this:</w:t>
+        <w:t>To use this service to remove a server from the cluster you would write some XML which looks like this:</w:t>
       </w:r>
     </w:p>
     <w:p/>
@@ -10450,19 +9555,8 @@
           <w:sz w:val="20"/>
           <w:szCs w:val="26"/>
         </w:rPr>
-        <w:t>&lt;</w:t>
-      </w:r>
-      <w:proofErr w:type="gramStart"/>
-      <w:r>
-        <w:rPr>
-          <w:rFonts w:ascii="Monaco" w:hAnsi="Monaco" w:cs="Monaco"/>
-          <w:color w:val="000080"/>
-          <w:sz w:val="20"/>
-          <w:szCs w:val="26"/>
-        </w:rPr>
-        <w:t>service</w:t>
-      </w:r>
-      <w:proofErr w:type="gramEnd"/>
+        <w:t>&lt;service</w:t>
+      </w:r>
       <w:r>
         <w:rPr>
           <w:rFonts w:ascii="Monaco" w:hAnsi="Monaco" w:cs="Monaco"/>
@@ -10636,19 +9730,8 @@
           <w:sz w:val="20"/>
           <w:szCs w:val="26"/>
         </w:rPr>
-        <w:t>&lt;</w:t>
-      </w:r>
-      <w:proofErr w:type="gramStart"/>
-      <w:r>
-        <w:rPr>
-          <w:rFonts w:ascii="Monaco" w:hAnsi="Monaco" w:cs="Monaco"/>
-          <w:color w:val="000080"/>
-          <w:sz w:val="20"/>
-          <w:szCs w:val="26"/>
-        </w:rPr>
-        <w:t>argument</w:t>
-      </w:r>
-      <w:proofErr w:type="gramEnd"/>
+        <w:t>&lt;argument</w:t>
+      </w:r>
       <w:r>
         <w:rPr>
           <w:rFonts w:ascii="Monaco" w:hAnsi="Monaco" w:cs="Monaco"/>
@@ -10792,19 +9875,8 @@
           <w:sz w:val="20"/>
           <w:szCs w:val="26"/>
         </w:rPr>
-        <w:t>&lt;</w:t>
-      </w:r>
-      <w:proofErr w:type="gramStart"/>
-      <w:r>
-        <w:rPr>
-          <w:rFonts w:ascii="Monaco" w:hAnsi="Monaco" w:cs="Monaco"/>
-          <w:color w:val="000080"/>
-          <w:sz w:val="20"/>
-          <w:szCs w:val="26"/>
-        </w:rPr>
-        <w:t>service</w:t>
-      </w:r>
-      <w:proofErr w:type="gramEnd"/>
+        <w:t>&lt;service</w:t>
+      </w:r>
       <w:r>
         <w:rPr>
           <w:rFonts w:ascii="Monaco" w:hAnsi="Monaco" w:cs="Monaco"/>
@@ -10978,19 +10050,8 @@
           <w:sz w:val="20"/>
           <w:szCs w:val="26"/>
         </w:rPr>
-        <w:t>&lt;</w:t>
-      </w:r>
-      <w:proofErr w:type="gramStart"/>
-      <w:r>
-        <w:rPr>
-          <w:rFonts w:ascii="Monaco" w:hAnsi="Monaco" w:cs="Monaco"/>
-          <w:color w:val="000080"/>
-          <w:sz w:val="20"/>
-          <w:szCs w:val="26"/>
-        </w:rPr>
-        <w:t>argument</w:t>
-      </w:r>
-      <w:proofErr w:type="gramEnd"/>
+        <w:t>&lt;argument</w:t>
+      </w:r>
       <w:r>
         <w:rPr>
           <w:rFonts w:ascii="Monaco" w:hAnsi="Monaco" w:cs="Monaco"/>
@@ -11124,13 +10185,8 @@
       <w:bookmarkStart w:id="13" w:name="_remoteant_Task"/>
       <w:bookmarkStart w:id="14" w:name="_Toc108499248"/>
       <w:bookmarkEnd w:id="13"/>
-      <w:proofErr w:type="gramStart"/>
-      <w:r>
-        <w:t>configure</w:t>
-      </w:r>
-      <w:proofErr w:type="gramEnd"/>
-      <w:r>
-        <w:t xml:space="preserve"> Task</w:t>
+      <w:r>
+        <w:t>configure Task</w:t>
       </w:r>
       <w:bookmarkEnd w:id="14"/>
     </w:p>
@@ -11222,11 +10278,9 @@
             <w:tcW w:w="2952" w:type="dxa"/>
           </w:tcPr>
           <w:p>
-            <w:proofErr w:type="gramStart"/>
             <w:r>
               <w:t>adminPassword</w:t>
             </w:r>
-            <w:proofErr w:type="gramEnd"/>
           </w:p>
         </w:tc>
         <w:tc>
@@ -11256,11 +10310,9 @@
             <w:tcW w:w="2952" w:type="dxa"/>
           </w:tcPr>
           <w:p>
-            <w:proofErr w:type="gramStart"/>
             <w:r>
               <w:t>adminUserId</w:t>
             </w:r>
-            <w:proofErr w:type="gramEnd"/>
           </w:p>
         </w:tc>
         <w:tc>
@@ -11290,11 +10342,9 @@
             <w:tcW w:w="2952" w:type="dxa"/>
           </w:tcPr>
           <w:p>
-            <w:proofErr w:type="gramStart"/>
             <w:r>
               <w:t>ant4cfUrl</w:t>
             </w:r>
-            <w:proofErr w:type="gramEnd"/>
           </w:p>
         </w:tc>
         <w:tc>
@@ -11324,11 +10374,9 @@
             <w:tcW w:w="2952" w:type="dxa"/>
           </w:tcPr>
           <w:p>
-            <w:proofErr w:type="gramStart"/>
             <w:r>
               <w:t>debug</w:t>
             </w:r>
-            <w:proofErr w:type="gramEnd"/>
           </w:p>
         </w:tc>
         <w:tc>
@@ -11383,19 +10431,8 @@
           <w:sz w:val="20"/>
           <w:szCs w:val="26"/>
         </w:rPr>
-        <w:t>&lt;</w:t>
-      </w:r>
-      <w:proofErr w:type="gramStart"/>
-      <w:r>
-        <w:rPr>
-          <w:rFonts w:ascii="Monaco" w:hAnsi="Monaco" w:cs="Monaco"/>
-          <w:color w:val="000080"/>
-          <w:sz w:val="20"/>
-          <w:szCs w:val="26"/>
-        </w:rPr>
-        <w:t>configure</w:t>
-      </w:r>
-      <w:proofErr w:type="gramEnd"/>
+        <w:t>&lt;configure</w:t>
+      </w:r>
       <w:r>
         <w:rPr>
           <w:rFonts w:ascii="Monaco" w:hAnsi="Monaco" w:cs="Monaco"/>
@@ -11492,13 +10529,8 @@
         <w:pStyle w:val="Heading2"/>
       </w:pPr>
       <w:bookmarkStart w:id="17" w:name="_Toc108499251"/>
-      <w:proofErr w:type="gramStart"/>
-      <w:r>
-        <w:t>remoteant</w:t>
-      </w:r>
-      <w:proofErr w:type="gramEnd"/>
-      <w:r>
-        <w:t xml:space="preserve"> Task</w:t>
+      <w:r>
+        <w:t>remoteant Task</w:t>
       </w:r>
       <w:bookmarkEnd w:id="17"/>
     </w:p>
@@ -11596,11 +10628,9 @@
             <w:tcW w:w="2952" w:type="dxa"/>
           </w:tcPr>
           <w:p>
-            <w:proofErr w:type="gramStart"/>
             <w:r>
               <w:t>antfile</w:t>
             </w:r>
-            <w:proofErr w:type="gramEnd"/>
           </w:p>
         </w:tc>
         <w:tc>
@@ -11630,11 +10660,9 @@
             <w:tcW w:w="2952" w:type="dxa"/>
           </w:tcPr>
           <w:p>
-            <w:proofErr w:type="gramStart"/>
             <w:r>
               <w:t>libdir</w:t>
             </w:r>
-            <w:proofErr w:type="gramEnd"/>
           </w:p>
         </w:tc>
         <w:tc>
@@ -11664,11 +10692,9 @@
             <w:tcW w:w="2952" w:type="dxa"/>
           </w:tcPr>
           <w:p>
-            <w:proofErr w:type="gramStart"/>
             <w:r>
               <w:t>properties</w:t>
             </w:r>
-            <w:proofErr w:type="gramEnd"/>
           </w:p>
         </w:tc>
         <w:tc>
@@ -11677,15 +10703,7 @@
           </w:tcPr>
           <w:p>
             <w:r>
-              <w:t xml:space="preserve">This is a </w:t>
-            </w:r>
-            <w:proofErr w:type="gramStart"/>
-            <w:r>
-              <w:t>comma separated</w:t>
-            </w:r>
-            <w:proofErr w:type="gramEnd"/>
-            <w:r>
-              <w:t xml:space="preserve"> list of properties to pass to the remotely executed Ant script.  </w:t>
+              <w:t xml:space="preserve">This is a comma separated list of properties to pass to the remotely executed Ant script.  </w:t>
             </w:r>
           </w:p>
         </w:tc>
@@ -11706,11 +10724,9 @@
             <w:tcW w:w="2952" w:type="dxa"/>
           </w:tcPr>
           <w:p>
-            <w:proofErr w:type="gramStart"/>
             <w:r>
               <w:t>target</w:t>
             </w:r>
-            <w:proofErr w:type="gramEnd"/>
           </w:p>
         </w:tc>
         <w:tc>
@@ -11740,11 +10756,9 @@
             <w:tcW w:w="2952" w:type="dxa"/>
           </w:tcPr>
           <w:p>
-            <w:proofErr w:type="gramStart"/>
             <w:r>
               <w:t>timeout</w:t>
             </w:r>
-            <w:proofErr w:type="gramEnd"/>
           </w:p>
         </w:tc>
         <w:tc>
@@ -11753,15 +10767,7 @@
           </w:tcPr>
           <w:p>
             <w:r>
-              <w:t xml:space="preserve">This specifies the number of seconds </w:t>
-            </w:r>
-            <w:proofErr w:type="gramStart"/>
-            <w:r>
-              <w:t>an</w:t>
-            </w:r>
-            <w:proofErr w:type="gramEnd"/>
-            <w:r>
-              <w:t xml:space="preserve"> remote ant script can run before it times out.</w:t>
+              <w:t>This specifies the number of seconds an remote ant script can run before it times out.</w:t>
             </w:r>
           </w:p>
         </w:tc>
@@ -11806,19 +10812,8 @@
           <w:sz w:val="20"/>
           <w:szCs w:val="26"/>
         </w:rPr>
-        <w:t>&lt;</w:t>
-      </w:r>
-      <w:proofErr w:type="gramStart"/>
-      <w:r>
-        <w:rPr>
-          <w:rFonts w:ascii="Monaco" w:hAnsi="Monaco" w:cs="Monaco"/>
-          <w:color w:val="000080"/>
-          <w:sz w:val="20"/>
-          <w:szCs w:val="26"/>
-        </w:rPr>
-        <w:t>remoteant</w:t>
-      </w:r>
-      <w:proofErr w:type="gramEnd"/>
+        <w:t>&lt;remoteant</w:t>
+      </w:r>
       <w:r>
         <w:rPr>
           <w:rFonts w:ascii="Monaco" w:hAnsi="Monaco" w:cs="Monaco"/>
@@ -11969,13 +10964,8 @@
         <w:pStyle w:val="Heading2"/>
       </w:pPr>
       <w:bookmarkStart w:id="20" w:name="_Toc108499254"/>
-      <w:proofErr w:type="gramStart"/>
-      <w:r>
-        <w:t>service</w:t>
-      </w:r>
-      <w:proofErr w:type="gramEnd"/>
-      <w:r>
-        <w:t xml:space="preserve"> T</w:t>
+      <w:r>
+        <w:t>service T</w:t>
       </w:r>
       <w:r>
         <w:t>ask</w:t>
@@ -12087,11 +11077,9 @@
             <w:tcW w:w="2952" w:type="dxa"/>
           </w:tcPr>
           <w:p>
-            <w:proofErr w:type="gramStart"/>
             <w:r>
               <w:t>component</w:t>
             </w:r>
-            <w:proofErr w:type="gramEnd"/>
           </w:p>
         </w:tc>
         <w:tc>
@@ -12121,11 +11109,9 @@
             <w:tcW w:w="2952" w:type="dxa"/>
           </w:tcPr>
           <w:p>
-            <w:proofErr w:type="gramStart"/>
             <w:r>
               <w:t>method</w:t>
             </w:r>
-            <w:proofErr w:type="gramEnd"/>
           </w:p>
         </w:tc>
         <w:tc>
@@ -12158,11 +11144,9 @@
             <w:tcW w:w="2952" w:type="dxa"/>
           </w:tcPr>
           <w:p>
-            <w:proofErr w:type="gramStart"/>
             <w:r>
               <w:t>property</w:t>
             </w:r>
-            <w:proofErr w:type="gramEnd"/>
           </w:p>
         </w:tc>
         <w:tc>
@@ -12181,7 +11165,7 @@
           </w:tcPr>
           <w:p>
             <w:r>
-              <w:t>Yes</w:t>
+              <w:t>No</w:t>
             </w:r>
           </w:p>
         </w:tc>
@@ -12270,11 +11254,9 @@
             <w:tcW w:w="2952" w:type="dxa"/>
           </w:tcPr>
           <w:p>
-            <w:proofErr w:type="gramStart"/>
             <w:r>
               <w:t>name</w:t>
             </w:r>
-            <w:proofErr w:type="gramEnd"/>
           </w:p>
         </w:tc>
         <w:tc>
@@ -12304,11 +11286,9 @@
             <w:tcW w:w="2952" w:type="dxa"/>
           </w:tcPr>
           <w:p>
-            <w:proofErr w:type="gramStart"/>
             <w:r>
               <w:t>value</w:t>
             </w:r>
-            <w:proofErr w:type="gramEnd"/>
           </w:p>
         </w:tc>
         <w:tc>
@@ -12362,19 +11342,8 @@
           <w:sz w:val="20"/>
           <w:szCs w:val="26"/>
         </w:rPr>
-        <w:t>&lt;</w:t>
-      </w:r>
-      <w:proofErr w:type="gramStart"/>
-      <w:r>
-        <w:rPr>
-          <w:rFonts w:ascii="Monaco" w:hAnsi="Monaco" w:cs="Monaco"/>
-          <w:color w:val="000080"/>
-          <w:sz w:val="20"/>
-          <w:szCs w:val="26"/>
-        </w:rPr>
-        <w:t>service</w:t>
-      </w:r>
-      <w:proofErr w:type="gramEnd"/>
+        <w:t>&lt;service</w:t>
+      </w:r>
       <w:r>
         <w:rPr>
           <w:rFonts w:ascii="Monaco" w:hAnsi="Monaco" w:cs="Monaco"/>
@@ -12486,19 +11455,8 @@
           <w:sz w:val="20"/>
           <w:szCs w:val="26"/>
         </w:rPr>
-        <w:t>&lt;</w:t>
-      </w:r>
-      <w:proofErr w:type="gramStart"/>
-      <w:r>
-        <w:rPr>
-          <w:rFonts w:ascii="Monaco" w:hAnsi="Monaco" w:cs="Monaco"/>
-          <w:color w:val="000080"/>
-          <w:sz w:val="20"/>
-          <w:szCs w:val="26"/>
-        </w:rPr>
-        <w:t>argument</w:t>
-      </w:r>
-      <w:proofErr w:type="gramEnd"/>
+        <w:t>&lt;argument</w:t>
+      </w:r>
       <w:r>
         <w:rPr>
           <w:rFonts w:ascii="Monaco" w:hAnsi="Monaco" w:cs="Monaco"/>
@@ -12618,19 +11576,8 @@
           <w:sz w:val="20"/>
           <w:szCs w:val="26"/>
         </w:rPr>
-        <w:t>&lt;</w:t>
-      </w:r>
-      <w:proofErr w:type="gramStart"/>
-      <w:r>
-        <w:rPr>
-          <w:rFonts w:ascii="Monaco" w:hAnsi="Monaco" w:cs="Monaco"/>
-          <w:color w:val="000080"/>
-          <w:sz w:val="20"/>
-          <w:szCs w:val="26"/>
-        </w:rPr>
-        <w:t>argument</w:t>
-      </w:r>
-      <w:proofErr w:type="gramEnd"/>
+        <w:t>&lt;argument</w:t>
+      </w:r>
       <w:r>
         <w:rPr>
           <w:rFonts w:ascii="Monaco" w:hAnsi="Monaco" w:cs="Monaco"/>
@@ -12732,19 +11679,8 @@
           <w:sz w:val="20"/>
           <w:szCs w:val="26"/>
         </w:rPr>
-        <w:t>&lt;</w:t>
-      </w:r>
-      <w:proofErr w:type="gramStart"/>
-      <w:r>
-        <w:rPr>
-          <w:rFonts w:ascii="Monaco" w:hAnsi="Monaco" w:cs="Monaco"/>
-          <w:color w:val="000080"/>
-          <w:sz w:val="20"/>
-          <w:szCs w:val="26"/>
-        </w:rPr>
-        <w:t>argument</w:t>
-      </w:r>
-      <w:proofErr w:type="gramEnd"/>
+        <w:t>&lt;argument</w:t>
+      </w:r>
       <w:r>
         <w:rPr>
           <w:rFonts w:ascii="Monaco" w:hAnsi="Monaco" w:cs="Monaco"/>
@@ -12864,19 +11800,8 @@
           <w:sz w:val="20"/>
           <w:szCs w:val="26"/>
         </w:rPr>
-        <w:t>&lt;</w:t>
-      </w:r>
-      <w:proofErr w:type="gramStart"/>
-      <w:r>
-        <w:rPr>
-          <w:rFonts w:ascii="Monaco" w:hAnsi="Monaco" w:cs="Monaco"/>
-          <w:color w:val="000080"/>
-          <w:sz w:val="20"/>
-          <w:szCs w:val="26"/>
-        </w:rPr>
-        <w:t>argument</w:t>
-      </w:r>
-      <w:proofErr w:type="gramEnd"/>
+        <w:t>&lt;argument</w:t>
+      </w:r>
       <w:r>
         <w:rPr>
           <w:rFonts w:ascii="Monaco" w:hAnsi="Monaco" w:cs="Monaco"/>
@@ -12996,19 +11921,8 @@
           <w:sz w:val="20"/>
           <w:szCs w:val="26"/>
         </w:rPr>
-        <w:t>&lt;</w:t>
-      </w:r>
-      <w:proofErr w:type="gramStart"/>
-      <w:r>
-        <w:rPr>
-          <w:rFonts w:ascii="Monaco" w:hAnsi="Monaco" w:cs="Monaco"/>
-          <w:color w:val="000080"/>
-          <w:sz w:val="20"/>
-          <w:szCs w:val="26"/>
-        </w:rPr>
-        <w:t>argument</w:t>
-      </w:r>
-      <w:proofErr w:type="gramEnd"/>
+        <w:t>&lt;argument</w:t>
+      </w:r>
       <w:r>
         <w:rPr>
           <w:rFonts w:ascii="Monaco" w:hAnsi="Monaco" w:cs="Monaco"/>
@@ -13128,19 +12042,8 @@
           <w:sz w:val="20"/>
           <w:szCs w:val="26"/>
         </w:rPr>
-        <w:t>&lt;</w:t>
-      </w:r>
-      <w:proofErr w:type="gramStart"/>
-      <w:r>
-        <w:rPr>
-          <w:rFonts w:ascii="Monaco" w:hAnsi="Monaco" w:cs="Monaco"/>
-          <w:color w:val="000080"/>
-          <w:sz w:val="20"/>
-          <w:szCs w:val="26"/>
-        </w:rPr>
-        <w:t>argument</w:t>
-      </w:r>
-      <w:proofErr w:type="gramEnd"/>
+        <w:t>&lt;argument</w:t>
+      </w:r>
       <w:r>
         <w:rPr>
           <w:rFonts w:ascii="Monaco" w:hAnsi="Monaco" w:cs="Monaco"/>

</xml_diff>